<commit_message>
- correções no doc e código
</commit_message>
<xml_diff>
--- a/ISP/doc/Particionamento do Espaco de Entrada.docx
+++ b/ISP/doc/Particionamento do Espaco de Entrada.docx
@@ -1733,21 +1733,7 @@
                 <w:rStyle w:val="Hyperlink"/>
                 <w:noProof/>
               </w:rPr>
-              <w:t xml:space="preserve">Casos de teste para </w:t>
-            </w:r>
-            <w:r>
-              <w:rPr>
-                <w:rStyle w:val="Hyperlink"/>
-                <w:noProof/>
-              </w:rPr>
-              <w:t>a</w:t>
-            </w:r>
-            <w:r>
-              <w:rPr>
-                <w:rStyle w:val="Hyperlink"/>
-                <w:noProof/>
-              </w:rPr>
-              <w:t xml:space="preserve"> satisfação dos requisitos</w:t>
+              <w:t>Casos de teste para a satisfação dos requisitos</w:t>
             </w:r>
             <w:r>
               <w:rPr>
@@ -2116,15 +2102,12 @@
         <w:ind w:firstLine="576"/>
       </w:pPr>
       <w:r>
-        <w:t xml:space="preserve">TR = { </w:t>
+        <w:t xml:space="preserve">TR = {    </w:t>
       </w:r>
       <w:r>
         <w:t xml:space="preserve">   </w:t>
       </w:r>
       <w:r>
-        <w:t xml:space="preserve">   </w:t>
-      </w:r>
-      <w:r>
         <w:t xml:space="preserve">H11, H12, H13, H14, H15, </w:t>
       </w:r>
     </w:p>
@@ -2165,10 +2148,7 @@
         <w:ind w:firstLine="576"/>
       </w:pPr>
       <w:r>
-        <w:t>onde Hij representa o parâmetro de entrada i no bloco j e P1, P2, P3 representam a relação entre os horários de partida da característica baseada em funcionalidade</w:t>
-      </w:r>
-      <w:r>
-        <w:t>.</w:t>
+        <w:t>onde Hij representa o parâmetro de entrada i no bloco j e P1, P2, P3 representam a relação entre os horários de partida da característica baseada em funcionalidade.</w:t>
       </w:r>
     </w:p>
     <w:p>
@@ -2203,10 +2183,7 @@
         <w:spacing w:after="0" w:line="276" w:lineRule="auto"/>
       </w:pPr>
       <w:r>
-        <w:t>CT1: -</w:t>
-      </w:r>
-      <w:r>
-        <w:t>01:00 -01:00 -01:00 -01:00</w:t>
+        <w:t>CT1: -01:00 -01:00 -01:00 -01:00</w:t>
       </w:r>
     </w:p>
     <w:p>
@@ -2219,10 +2196,7 @@
         <w:spacing w:after="0" w:line="276" w:lineRule="auto"/>
       </w:pPr>
       <w:r>
-        <w:t>S</w:t>
-      </w:r>
-      <w:r>
-        <w:t>atisfaz os requisitos: H11, H21, H31, H41, P1</w:t>
+        <w:t>Satisfaz os requisitos: H11, H21, H31, H41, P1</w:t>
       </w:r>
     </w:p>
     <w:p>
@@ -2248,10 +2222,7 @@
         <w:spacing w:after="0" w:line="276" w:lineRule="auto"/>
       </w:pPr>
       <w:r>
-        <w:t>CT2: 0</w:t>
-      </w:r>
-      <w:r>
-        <w:t>0:00 00:00 00:00 00:00</w:t>
+        <w:t>CT2: 00:00 00:00 00:00 00:00</w:t>
       </w:r>
     </w:p>
     <w:p>
@@ -2264,10 +2235,7 @@
         <w:spacing w:after="0" w:line="276" w:lineRule="auto"/>
       </w:pPr>
       <w:r>
-        <w:t>S</w:t>
-      </w:r>
-      <w:r>
-        <w:t>atisfaz os requisitos: H12, H22, H32, H42, P1</w:t>
+        <w:t>Satisfaz os requisitos: H12, H22, H32, H42, P1</w:t>
       </w:r>
     </w:p>
     <w:p>
@@ -2306,10 +2274,7 @@
         <w:contextualSpacing/>
       </w:pPr>
       <w:r>
-        <w:t>S</w:t>
-      </w:r>
-      <w:r>
-        <w:t>atisfaz os requisitos: H13, H23, H33, H43, P3</w:t>
+        <w:t>Satisfaz os requisitos: H13, H23, H33, H43, P3</w:t>
       </w:r>
     </w:p>
     <w:p>
@@ -2348,10 +2313,7 @@
         <w:contextualSpacing/>
       </w:pPr>
       <w:r>
-        <w:t>S</w:t>
-      </w:r>
-      <w:r>
-        <w:t>atisfaz os requisitos: H13, H23, H33, H43, P2</w:t>
+        <w:t>Satisfaz os requisitos: H13, H23, H33, H43, P2</w:t>
       </w:r>
     </w:p>
     <w:p>
@@ -2390,10 +2352,7 @@
         <w:contextualSpacing/>
       </w:pPr>
       <w:r>
-        <w:t>S</w:t>
-      </w:r>
-      <w:r>
-        <w:t>atisfaz os requisitos: H14, H24, H34, H44, P1</w:t>
+        <w:t>Satisfaz os requisitos: H14, H24, H34, H44, P1</w:t>
       </w:r>
     </w:p>
     <w:p>
@@ -2432,10 +2391,7 @@
         <w:contextualSpacing/>
       </w:pPr>
       <w:r>
-        <w:t>S</w:t>
-      </w:r>
-      <w:r>
-        <w:t>atisfaz os requisitos: H15, H25, H35, H45, P1</w:t>
+        <w:t>Satisfaz os requisitos: H15, H25, H35, H45, P1</w:t>
       </w:r>
     </w:p>
     <w:p>
@@ -3059,13 +3015,7 @@
         <w:ind w:firstLine="576"/>
       </w:pPr>
       <w:r>
-        <w:t xml:space="preserve">TR = { </w:t>
-      </w:r>
-      <w:r>
-        <w:t xml:space="preserve">      </w:t>
-      </w:r>
-      <w:r>
-        <w:t xml:space="preserve">A11, A12, A13, A14, A15, </w:t>
+        <w:t xml:space="preserve">TR = {       A11, A12, A13, A14, A15, </w:t>
       </w:r>
     </w:p>
     <w:p>
@@ -3114,8 +3064,6 @@
         <w:spacing w:line="360" w:lineRule="auto"/>
       </w:pPr>
       <w:bookmarkStart w:id="18" w:name="_Toc480038902"/>
-      <w:bookmarkStart w:id="19" w:name="_GoBack"/>
-      <w:bookmarkEnd w:id="19"/>
       <w:r>
         <w:t>Casos de teste para a satisfação dos requisitos</w:t>
       </w:r>
@@ -3170,13 +3118,10 @@
         <w:spacing w:after="0" w:line="276" w:lineRule="auto"/>
       </w:pPr>
       <w:r>
-        <w:t xml:space="preserve">CT2:  </w:t>
-      </w:r>
-      <w:r>
-        <w:t xml:space="preserve"> </w:t>
-      </w:r>
-      <w:r>
-        <w:t>1  1</w:t>
+        <w:t xml:space="preserve">CT2:   1  </w:t>
+      </w:r>
+      <w:r>
+        <w:t>2</w:t>
       </w:r>
     </w:p>
     <w:p>
@@ -3187,6 +3132,16 @@
       </w:pPr>
       <w:r>
         <w:t xml:space="preserve">   -1 0</w:t>
+      </w:r>
+    </w:p>
+    <w:p>
+      <w:pPr>
+        <w:pStyle w:val="ListParagraph"/>
+        <w:spacing w:after="0" w:line="276" w:lineRule="auto"/>
+        <w:ind w:left="1440"/>
+      </w:pPr>
+      <w:r>
+        <w:t xml:space="preserve">    0 1</w:t>
       </w:r>
     </w:p>
     <w:p>
@@ -3198,7 +3153,15 @@
         </w:numPr>
       </w:pPr>
       <w:r>
-        <w:t xml:space="preserve">Satisfaz os requisitos: A12, A27, A311, A416, R1 </w:t>
+        <w:t>Satisfaz os requ</w:t>
+      </w:r>
+      <w:r>
+        <w:t>isitos: A12, A27, A311, A416, R2</w:t>
+      </w:r>
+      <w:bookmarkStart w:id="19" w:name="_GoBack"/>
+      <w:bookmarkEnd w:id="19"/>
+      <w:r>
+        <w:t xml:space="preserve"> </w:t>
       </w:r>
     </w:p>
     <w:p>
@@ -3211,7 +3174,10 @@
         <w:spacing w:line="360" w:lineRule="auto"/>
       </w:pPr>
       <w:r>
-        <w:t>Resultado esperado: mensagem de erro! (entradas inválidas)</w:t>
+        <w:t xml:space="preserve">Resultado esperado: </w:t>
+      </w:r>
+      <w:r>
+        <w:t>-1</w:t>
       </w:r>
     </w:p>
     <w:p>
@@ -3224,13 +3190,10 @@
         <w:spacing w:after="0" w:line="276" w:lineRule="auto"/>
       </w:pPr>
       <w:r>
-        <w:t xml:space="preserve">CT3:  5     </w:t>
-      </w:r>
-      <w:r>
-        <w:t xml:space="preserve"> </w:t>
-      </w:r>
-      <w:r>
-        <w:t>4</w:t>
+        <w:t>CT3:  3</w:t>
+      </w:r>
+      <w:r>
+        <w:t xml:space="preserve">      4</w:t>
       </w:r>
     </w:p>
     <w:p>
@@ -3239,16 +3202,7 @@
         <w:ind w:left="1080" w:firstLine="360"/>
       </w:pPr>
       <w:r>
-        <w:t xml:space="preserve">   </w:t>
-      </w:r>
-      <w:r>
-        <w:t xml:space="preserve">0     </w:t>
-      </w:r>
-      <w:r>
-        <w:t xml:space="preserve"> </w:t>
-      </w:r>
-      <w:r>
-        <w:t>1</w:t>
+        <w:t xml:space="preserve">   0      1</w:t>
       </w:r>
     </w:p>
     <w:p>
@@ -3257,16 +3211,7 @@
         <w:ind w:left="1080" w:firstLine="360"/>
       </w:pPr>
       <w:r>
-        <w:t xml:space="preserve">   </w:t>
-      </w:r>
-      <w:r>
-        <w:t xml:space="preserve">1     </w:t>
-      </w:r>
-      <w:r>
-        <w:t xml:space="preserve"> </w:t>
-      </w:r>
-      <w:r>
-        <w:t>5</w:t>
+        <w:t xml:space="preserve">   1      5</w:t>
       </w:r>
     </w:p>
     <w:p>
@@ -3275,10 +3220,7 @@
         <w:ind w:left="1080" w:firstLine="360"/>
       </w:pPr>
       <w:r>
-        <w:t xml:space="preserve">   </w:t>
-      </w:r>
-      <w:r>
-        <w:t>300 10</w:t>
+        <w:t xml:space="preserve">   300 10</w:t>
       </w:r>
     </w:p>
     <w:p>
@@ -3288,10 +3230,7 @@
         <w:ind w:left="1080" w:firstLine="360"/>
       </w:pPr>
       <w:r>
-        <w:t xml:space="preserve">   </w:t>
-      </w:r>
-      <w:r>
-        <w:t>310  11</w:t>
+        <w:t xml:space="preserve">   310  11</w:t>
       </w:r>
     </w:p>
     <w:p>
@@ -3304,7 +3243,13 @@
         <w:contextualSpacing/>
       </w:pPr>
       <w:r>
-        <w:t xml:space="preserve">Satisfaz os requisitos: A13, A28, A312, A313, A314, A315, A417, A418, A419, A420, R3 </w:t>
+        <w:t xml:space="preserve">Satisfaz os requisitos: A13, A28, A312, A313, A314, </w:t>
+      </w:r>
+      <w:r>
+        <w:t>A315, A417, A418, A419, A420, R2</w:t>
+      </w:r>
+      <w:r>
+        <w:t xml:space="preserve"> </w:t>
       </w:r>
     </w:p>
     <w:p>
@@ -3317,7 +3262,10 @@
         <w:contextualSpacing/>
       </w:pPr>
       <w:r>
-        <w:t>Resultado esperado: mensagem de erro! (entradas inválidas)</w:t>
+        <w:t xml:space="preserve">Resultado esperado: </w:t>
+      </w:r>
+      <w:r>
+        <w:t>-1</w:t>
       </w:r>
     </w:p>
     <w:p>
@@ -3360,7 +3308,10 @@
         <w:spacing w:after="0" w:line="360" w:lineRule="auto"/>
       </w:pPr>
       <w:r>
-        <w:t>Resultado esperado: mensagem de erro! (entradas inválidas)</w:t>
+        <w:t xml:space="preserve">Resultado esperado: </w:t>
+      </w:r>
+      <w:r>
+        <w:t>-1</w:t>
       </w:r>
     </w:p>
     <w:p>
@@ -3382,10 +3333,7 @@
         <w:ind w:left="1080" w:firstLine="360"/>
       </w:pPr>
       <w:r>
-        <w:t xml:space="preserve">   </w:t>
-      </w:r>
-      <w:r>
-        <w:t>1     5</w:t>
+        <w:t xml:space="preserve">   1     5</w:t>
       </w:r>
     </w:p>
     <w:p>
@@ -3394,10 +3342,7 @@
         <w:ind w:left="1080" w:firstLine="360"/>
       </w:pPr>
       <w:r>
-        <w:t xml:space="preserve">   </w:t>
-      </w:r>
-      <w:r>
-        <w:t>.</w:t>
+        <w:t xml:space="preserve">   .</w:t>
       </w:r>
     </w:p>
     <w:p>
@@ -3406,10 +3351,7 @@
         <w:ind w:left="1080" w:firstLine="360"/>
       </w:pPr>
       <w:r>
-        <w:t xml:space="preserve">   </w:t>
-      </w:r>
-      <w:r>
-        <w:t>.</w:t>
+        <w:t xml:space="preserve">   .</w:t>
       </w:r>
     </w:p>
     <w:p>
@@ -3418,10 +3360,7 @@
         <w:ind w:left="1080" w:firstLine="360"/>
       </w:pPr>
       <w:r>
-        <w:t xml:space="preserve">   </w:t>
-      </w:r>
-      <w:r>
-        <w:t>.</w:t>
+        <w:t xml:space="preserve">   .</w:t>
       </w:r>
     </w:p>
     <w:p>
@@ -3457,6 +3396,7 @@
         <w:contextualSpacing/>
       </w:pPr>
       <w:r>
+        <w:lastRenderedPageBreak/>
         <w:t>Resultado esperado: 0</w:t>
       </w:r>
     </w:p>
@@ -3470,11 +3410,7 @@
         <w:spacing w:after="0" w:line="276" w:lineRule="auto"/>
       </w:pPr>
       <w:r>
-        <w:lastRenderedPageBreak/>
-        <w:t>CT</w:t>
-      </w:r>
-      <w:r>
-        <w:t>6:  10   1001</w:t>
+        <w:t>CT6:  10   1001</w:t>
       </w:r>
     </w:p>
     <w:p>
@@ -3546,7 +3482,10 @@
         <w:contextualSpacing/>
       </w:pPr>
       <w:r>
-        <w:t>Resultado esperado: mensagem de erro! (entradas inválidas)</w:t>
+        <w:t xml:space="preserve">Resultado esperado: </w:t>
+      </w:r>
+      <w:r>
+        <w:t>-1</w:t>
       </w:r>
     </w:p>
     <w:p/>
@@ -7220,8 +7159,8 @@
       <w:u w:val="single"/>
     </w:rPr>
   </w:style>
-  <w:style w:type="table" w:styleId="GridTable5Dark-Accent3">
-    <w:name w:val="Grid Table 5 Dark Accent 3"/>
+  <w:style w:type="table" w:customStyle="1" w:styleId="GridTable5Dark-Accent31">
+    <w:name w:val="Grid Table 5 Dark - Accent 31"/>
     <w:basedOn w:val="TableNormal"/>
     <w:uiPriority w:val="50"/>
     <w:rsid w:val="008C0047"/>
@@ -7333,8 +7272,8 @@
       </w:tcPr>
     </w:tblStylePr>
   </w:style>
-  <w:style w:type="table" w:styleId="ListTable1Light">
-    <w:name w:val="List Table 1 Light"/>
+  <w:style w:type="table" w:customStyle="1" w:styleId="ListTable1Light1">
+    <w:name w:val="List Table 1 Light1"/>
     <w:basedOn w:val="TableNormal"/>
     <w:uiPriority w:val="46"/>
     <w:rsid w:val="008C0047"/>
@@ -7401,8 +7340,8 @@
       </w:tcPr>
     </w:tblStylePr>
   </w:style>
-  <w:style w:type="table" w:styleId="PlainTable3">
-    <w:name w:val="Plain Table 3"/>
+  <w:style w:type="table" w:customStyle="1" w:styleId="PlainTable31">
+    <w:name w:val="Plain Table 31"/>
     <w:basedOn w:val="TableNormal"/>
     <w:uiPriority w:val="43"/>
     <w:rsid w:val="008C0047"/>
@@ -7501,8 +7440,8 @@
       </w:tcPr>
     </w:tblStylePr>
   </w:style>
-  <w:style w:type="table" w:styleId="GridTable7Colorful-Accent4">
-    <w:name w:val="Grid Table 7 Colorful Accent 4"/>
+  <w:style w:type="table" w:customStyle="1" w:styleId="GridTable7Colorful-Accent41">
+    <w:name w:val="Grid Table 7 Colorful - Accent 41"/>
     <w:basedOn w:val="TableNormal"/>
     <w:uiPriority w:val="52"/>
     <w:rsid w:val="008C0047"/>
@@ -7695,6 +7634,36 @@
       <w:ind w:left="720"/>
       <w:contextualSpacing/>
     </w:pPr>
+  </w:style>
+  <w:style w:type="paragraph" w:styleId="BalloonText">
+    <w:name w:val="Balloon Text"/>
+    <w:basedOn w:val="Normal"/>
+    <w:link w:val="BalloonTextChar"/>
+    <w:uiPriority w:val="99"/>
+    <w:semiHidden/>
+    <w:unhideWhenUsed/>
+    <w:rsid w:val="00957CD9"/>
+    <w:pPr>
+      <w:spacing w:after="0" w:line="240" w:lineRule="auto"/>
+    </w:pPr>
+    <w:rPr>
+      <w:rFonts w:ascii="Tahoma" w:hAnsi="Tahoma" w:cs="Tahoma"/>
+      <w:sz w:val="16"/>
+      <w:szCs w:val="16"/>
+    </w:rPr>
+  </w:style>
+  <w:style w:type="character" w:customStyle="1" w:styleId="BalloonTextChar">
+    <w:name w:val="Balloon Text Char"/>
+    <w:basedOn w:val="DefaultParagraphFont"/>
+    <w:link w:val="BalloonText"/>
+    <w:uiPriority w:val="99"/>
+    <w:semiHidden/>
+    <w:rsid w:val="00957CD9"/>
+    <w:rPr>
+      <w:rFonts w:ascii="Tahoma" w:hAnsi="Tahoma" w:cs="Tahoma"/>
+      <w:sz w:val="16"/>
+      <w:szCs w:val="16"/>
+    </w:rPr>
   </w:style>
 </w:styles>
 </file>
@@ -7965,7 +7934,7 @@
 </file>
 
 <file path=customXml/itemProps1.xml><?xml version="1.0" encoding="utf-8"?>
-<ds:datastoreItem xmlns:ds="http://schemas.openxmlformats.org/officeDocument/2006/customXml" ds:itemID="{44731AF7-B123-4951-8EB1-43EE07EE312D}">
+<ds:datastoreItem xmlns:ds="http://schemas.openxmlformats.org/officeDocument/2006/customXml" ds:itemID="{172391CF-A4FA-4B44-8A1A-02D6A63062AB}">
   <ds:schemaRefs>
     <ds:schemaRef ds:uri="http://schemas.openxmlformats.org/officeDocument/2006/bibliography"/>
   </ds:schemaRefs>

</xml_diff>